<commit_message>
Update docx at 12AM
</commit_message>
<xml_diff>
--- a/IMP_SS.docx
+++ b/IMP_SS.docx
@@ -301,11 +301,513 @@
     </w:p>
     <w:p>
       <w:pPr>
-        <w:rPr>
-          <w:b/>
-          <w:sz w:val="24"/>
-        </w:rPr>
-      </w:pPr>
+        <w:pBdr>
+          <w:bottom w:val="single" w:sz="6" w:space="1" w:color="auto"/>
+          <w:between w:val="single" w:sz="6" w:space="1" w:color="auto"/>
+        </w:pBdr>
+        <w:rPr>
+          <w:b/>
+          <w:sz w:val="24"/>
+        </w:rPr>
+      </w:pPr>
+      <w:r>
+        <w:rPr>
+          <w:b/>
+          <w:sz w:val="24"/>
+        </w:rPr>
+        <w:drawing>
+          <wp:inline distT="0" distB="0" distL="0" distR="0" wp14:anchorId="15FCDD12" wp14:editId="0F145746">
+            <wp:extent cx="5943600" cy="2686685"/>
+            <wp:effectExtent l="0" t="0" r="0" b="0"/>
+            <wp:docPr id="7" name="Picture 7"/>
+            <wp:cNvGraphicFramePr>
+              <a:graphicFrameLocks xmlns:a="http://schemas.openxmlformats.org/drawingml/2006/main" noChangeAspect="1"/>
+            </wp:cNvGraphicFramePr>
+            <a:graphic xmlns:a="http://schemas.openxmlformats.org/drawingml/2006/main">
+              <a:graphicData uri="http://schemas.openxmlformats.org/drawingml/2006/picture">
+                <pic:pic xmlns:pic="http://schemas.openxmlformats.org/drawingml/2006/picture">
+                  <pic:nvPicPr>
+                    <pic:cNvPr id="0" name=""/>
+                    <pic:cNvPicPr/>
+                  </pic:nvPicPr>
+                  <pic:blipFill>
+                    <a:blip r:embed="rId10"/>
+                    <a:stretch>
+                      <a:fillRect/>
+                    </a:stretch>
+                  </pic:blipFill>
+                  <pic:spPr>
+                    <a:xfrm>
+                      <a:off x="0" y="0"/>
+                      <a:ext cx="5943600" cy="2686685"/>
+                    </a:xfrm>
+                    <a:prstGeom prst="rect">
+                      <a:avLst/>
+                    </a:prstGeom>
+                  </pic:spPr>
+                </pic:pic>
+              </a:graphicData>
+            </a:graphic>
+          </wp:inline>
+        </w:drawing>
+      </w:r>
+    </w:p>
+    <w:p>
+      <w:pPr>
+        <w:pBdr>
+          <w:bottom w:val="single" w:sz="6" w:space="1" w:color="auto"/>
+          <w:between w:val="single" w:sz="6" w:space="1" w:color="auto"/>
+        </w:pBdr>
+        <w:rPr>
+          <w:b/>
+          <w:sz w:val="24"/>
+        </w:rPr>
+      </w:pPr>
+      <w:r>
+        <w:rPr>
+          <w:b/>
+          <w:sz w:val="24"/>
+        </w:rPr>
+        <w:drawing>
+          <wp:inline distT="0" distB="0" distL="0" distR="0" wp14:anchorId="7486ED35" wp14:editId="775E2ACE">
+            <wp:extent cx="5943600" cy="2958465"/>
+            <wp:effectExtent l="0" t="0" r="0" b="0"/>
+            <wp:docPr id="8" name="Picture 8"/>
+            <wp:cNvGraphicFramePr>
+              <a:graphicFrameLocks xmlns:a="http://schemas.openxmlformats.org/drawingml/2006/main" noChangeAspect="1"/>
+            </wp:cNvGraphicFramePr>
+            <a:graphic xmlns:a="http://schemas.openxmlformats.org/drawingml/2006/main">
+              <a:graphicData uri="http://schemas.openxmlformats.org/drawingml/2006/picture">
+                <pic:pic xmlns:pic="http://schemas.openxmlformats.org/drawingml/2006/picture">
+                  <pic:nvPicPr>
+                    <pic:cNvPr id="0" name=""/>
+                    <pic:cNvPicPr/>
+                  </pic:nvPicPr>
+                  <pic:blipFill>
+                    <a:blip r:embed="rId11"/>
+                    <a:stretch>
+                      <a:fillRect/>
+                    </a:stretch>
+                  </pic:blipFill>
+                  <pic:spPr>
+                    <a:xfrm>
+                      <a:off x="0" y="0"/>
+                      <a:ext cx="5943600" cy="2958465"/>
+                    </a:xfrm>
+                    <a:prstGeom prst="rect">
+                      <a:avLst/>
+                    </a:prstGeom>
+                  </pic:spPr>
+                </pic:pic>
+              </a:graphicData>
+            </a:graphic>
+          </wp:inline>
+        </w:drawing>
+      </w:r>
+    </w:p>
+    <w:p>
+      <w:pPr>
+        <w:rPr>
+          <w:b/>
+          <w:sz w:val="24"/>
+        </w:rPr>
+      </w:pPr>
+    </w:p>
+    <w:p>
+      <w:pPr>
+        <w:rPr>
+          <w:b/>
+          <w:sz w:val="24"/>
+        </w:rPr>
+      </w:pPr>
+      <w:r>
+        <w:rPr>
+          <w:b/>
+          <w:sz w:val="24"/>
+        </w:rPr>
+        <w:drawing>
+          <wp:inline distT="0" distB="0" distL="0" distR="0" wp14:anchorId="1167F2ED" wp14:editId="5838C088">
+            <wp:extent cx="5943600" cy="3783330"/>
+            <wp:effectExtent l="0" t="0" r="0" b="7620"/>
+            <wp:docPr id="9" name="Picture 9"/>
+            <wp:cNvGraphicFramePr>
+              <a:graphicFrameLocks xmlns:a="http://schemas.openxmlformats.org/drawingml/2006/main" noChangeAspect="1"/>
+            </wp:cNvGraphicFramePr>
+            <a:graphic xmlns:a="http://schemas.openxmlformats.org/drawingml/2006/main">
+              <a:graphicData uri="http://schemas.openxmlformats.org/drawingml/2006/picture">
+                <pic:pic xmlns:pic="http://schemas.openxmlformats.org/drawingml/2006/picture">
+                  <pic:nvPicPr>
+                    <pic:cNvPr id="0" name=""/>
+                    <pic:cNvPicPr/>
+                  </pic:nvPicPr>
+                  <pic:blipFill>
+                    <a:blip r:embed="rId12"/>
+                    <a:stretch>
+                      <a:fillRect/>
+                    </a:stretch>
+                  </pic:blipFill>
+                  <pic:spPr>
+                    <a:xfrm>
+                      <a:off x="0" y="0"/>
+                      <a:ext cx="5943600" cy="3783330"/>
+                    </a:xfrm>
+                    <a:prstGeom prst="rect">
+                      <a:avLst/>
+                    </a:prstGeom>
+                  </pic:spPr>
+                </pic:pic>
+              </a:graphicData>
+            </a:graphic>
+          </wp:inline>
+        </w:drawing>
+      </w:r>
+    </w:p>
+    <w:p>
+      <w:pPr>
+        <w:rPr>
+          <w:b/>
+          <w:sz w:val="24"/>
+        </w:rPr>
+      </w:pPr>
+      <w:r>
+        <w:rPr>
+          <w:b/>
+          <w:sz w:val="24"/>
+        </w:rPr>
+        <w:drawing>
+          <wp:inline distT="0" distB="0" distL="0" distR="0" wp14:anchorId="32651E57" wp14:editId="63048BA4">
+            <wp:extent cx="5943600" cy="2673985"/>
+            <wp:effectExtent l="0" t="0" r="0" b="0"/>
+            <wp:docPr id="10" name="Picture 10"/>
+            <wp:cNvGraphicFramePr>
+              <a:graphicFrameLocks xmlns:a="http://schemas.openxmlformats.org/drawingml/2006/main" noChangeAspect="1"/>
+            </wp:cNvGraphicFramePr>
+            <a:graphic xmlns:a="http://schemas.openxmlformats.org/drawingml/2006/main">
+              <a:graphicData uri="http://schemas.openxmlformats.org/drawingml/2006/picture">
+                <pic:pic xmlns:pic="http://schemas.openxmlformats.org/drawingml/2006/picture">
+                  <pic:nvPicPr>
+                    <pic:cNvPr id="0" name=""/>
+                    <pic:cNvPicPr/>
+                  </pic:nvPicPr>
+                  <pic:blipFill>
+                    <a:blip r:embed="rId13"/>
+                    <a:stretch>
+                      <a:fillRect/>
+                    </a:stretch>
+                  </pic:blipFill>
+                  <pic:spPr>
+                    <a:xfrm>
+                      <a:off x="0" y="0"/>
+                      <a:ext cx="5943600" cy="2673985"/>
+                    </a:xfrm>
+                    <a:prstGeom prst="rect">
+                      <a:avLst/>
+                    </a:prstGeom>
+                  </pic:spPr>
+                </pic:pic>
+              </a:graphicData>
+            </a:graphic>
+          </wp:inline>
+        </w:drawing>
+      </w:r>
+    </w:p>
+    <w:p>
+      <w:pPr>
+        <w:pBdr>
+          <w:bottom w:val="single" w:sz="6" w:space="1" w:color="auto"/>
+        </w:pBdr>
+        <w:rPr>
+          <w:b/>
+          <w:sz w:val="24"/>
+        </w:rPr>
+      </w:pPr>
+      <w:r>
+        <w:rPr>
+          <w:b/>
+          <w:sz w:val="24"/>
+        </w:rPr>
+        <w:drawing>
+          <wp:inline distT="0" distB="0" distL="0" distR="0" wp14:anchorId="303806C7" wp14:editId="02039656">
+            <wp:extent cx="5943600" cy="4061460"/>
+            <wp:effectExtent l="0" t="0" r="0" b="0"/>
+            <wp:docPr id="11" name="Picture 11"/>
+            <wp:cNvGraphicFramePr>
+              <a:graphicFrameLocks xmlns:a="http://schemas.openxmlformats.org/drawingml/2006/main" noChangeAspect="1"/>
+            </wp:cNvGraphicFramePr>
+            <a:graphic xmlns:a="http://schemas.openxmlformats.org/drawingml/2006/main">
+              <a:graphicData uri="http://schemas.openxmlformats.org/drawingml/2006/picture">
+                <pic:pic xmlns:pic="http://schemas.openxmlformats.org/drawingml/2006/picture">
+                  <pic:nvPicPr>
+                    <pic:cNvPr id="0" name=""/>
+                    <pic:cNvPicPr/>
+                  </pic:nvPicPr>
+                  <pic:blipFill>
+                    <a:blip r:embed="rId14"/>
+                    <a:stretch>
+                      <a:fillRect/>
+                    </a:stretch>
+                  </pic:blipFill>
+                  <pic:spPr>
+                    <a:xfrm>
+                      <a:off x="0" y="0"/>
+                      <a:ext cx="5943600" cy="4061460"/>
+                    </a:xfrm>
+                    <a:prstGeom prst="rect">
+                      <a:avLst/>
+                    </a:prstGeom>
+                  </pic:spPr>
+                </pic:pic>
+              </a:graphicData>
+            </a:graphic>
+          </wp:inline>
+        </w:drawing>
+      </w:r>
+    </w:p>
+    <w:p>
+      <w:pPr>
+        <w:rPr>
+          <w:b/>
+          <w:sz w:val="24"/>
+        </w:rPr>
+      </w:pPr>
+    </w:p>
+    <w:p>
+      <w:pPr>
+        <w:rPr>
+          <w:b/>
+          <w:sz w:val="24"/>
+        </w:rPr>
+      </w:pPr>
+    </w:p>
+    <w:p>
+      <w:pPr>
+        <w:rPr>
+          <w:b/>
+          <w:sz w:val="24"/>
+        </w:rPr>
+      </w:pPr>
+    </w:p>
+    <w:p>
+      <w:pPr>
+        <w:rPr>
+          <w:b/>
+          <w:sz w:val="24"/>
+        </w:rPr>
+      </w:pPr>
+      <w:r>
+        <w:rPr>
+          <w:b/>
+          <w:sz w:val="24"/>
+        </w:rPr>
+        <w:t>Variable scope in PL/SQL and use of outer keyword-</w:t>
+      </w:r>
+    </w:p>
+    <w:p>
+      <w:pPr>
+        <w:pBdr>
+          <w:bottom w:val="single" w:sz="6" w:space="1" w:color="auto"/>
+        </w:pBdr>
+        <w:rPr>
+          <w:b/>
+          <w:sz w:val="24"/>
+        </w:rPr>
+      </w:pPr>
+      <w:r>
+        <w:rPr>
+          <w:b/>
+          <w:sz w:val="24"/>
+        </w:rPr>
+        <w:drawing>
+          <wp:inline distT="0" distB="0" distL="0" distR="0" wp14:anchorId="756E0ED0" wp14:editId="0B8C3362">
+            <wp:extent cx="5943600" cy="3858895"/>
+            <wp:effectExtent l="0" t="0" r="0" b="8255"/>
+            <wp:docPr id="12" name="Picture 12"/>
+            <wp:cNvGraphicFramePr>
+              <a:graphicFrameLocks xmlns:a="http://schemas.openxmlformats.org/drawingml/2006/main" noChangeAspect="1"/>
+            </wp:cNvGraphicFramePr>
+            <a:graphic xmlns:a="http://schemas.openxmlformats.org/drawingml/2006/main">
+              <a:graphicData uri="http://schemas.openxmlformats.org/drawingml/2006/picture">
+                <pic:pic xmlns:pic="http://schemas.openxmlformats.org/drawingml/2006/picture">
+                  <pic:nvPicPr>
+                    <pic:cNvPr id="0" name=""/>
+                    <pic:cNvPicPr/>
+                  </pic:nvPicPr>
+                  <pic:blipFill>
+                    <a:blip r:embed="rId15"/>
+                    <a:stretch>
+                      <a:fillRect/>
+                    </a:stretch>
+                  </pic:blipFill>
+                  <pic:spPr>
+                    <a:xfrm>
+                      <a:off x="0" y="0"/>
+                      <a:ext cx="5943600" cy="3858895"/>
+                    </a:xfrm>
+                    <a:prstGeom prst="rect">
+                      <a:avLst/>
+                    </a:prstGeom>
+                  </pic:spPr>
+                </pic:pic>
+              </a:graphicData>
+            </a:graphic>
+          </wp:inline>
+        </w:drawing>
+      </w:r>
+    </w:p>
+    <w:p>
+      <w:pPr>
+        <w:rPr>
+          <w:b/>
+          <w:sz w:val="24"/>
+        </w:rPr>
+      </w:pPr>
+    </w:p>
+    <w:p>
+      <w:pPr>
+        <w:rPr>
+          <w:b/>
+          <w:sz w:val="24"/>
+        </w:rPr>
+      </w:pPr>
+      <w:r>
+        <w:rPr>
+          <w:b/>
+          <w:sz w:val="24"/>
+        </w:rPr>
+        <w:drawing>
+          <wp:inline distT="0" distB="0" distL="0" distR="0" wp14:anchorId="2997455F" wp14:editId="450EE85E">
+            <wp:extent cx="5943600" cy="2749550"/>
+            <wp:effectExtent l="0" t="0" r="0" b="0"/>
+            <wp:docPr id="13" name="Picture 13"/>
+            <wp:cNvGraphicFramePr>
+              <a:graphicFrameLocks xmlns:a="http://schemas.openxmlformats.org/drawingml/2006/main" noChangeAspect="1"/>
+            </wp:cNvGraphicFramePr>
+            <a:graphic xmlns:a="http://schemas.openxmlformats.org/drawingml/2006/main">
+              <a:graphicData uri="http://schemas.openxmlformats.org/drawingml/2006/picture">
+                <pic:pic xmlns:pic="http://schemas.openxmlformats.org/drawingml/2006/picture">
+                  <pic:nvPicPr>
+                    <pic:cNvPr id="0" name=""/>
+                    <pic:cNvPicPr/>
+                  </pic:nvPicPr>
+                  <pic:blipFill>
+                    <a:blip r:embed="rId16"/>
+                    <a:stretch>
+                      <a:fillRect/>
+                    </a:stretch>
+                  </pic:blipFill>
+                  <pic:spPr>
+                    <a:xfrm>
+                      <a:off x="0" y="0"/>
+                      <a:ext cx="5943600" cy="2749550"/>
+                    </a:xfrm>
+                    <a:prstGeom prst="rect">
+                      <a:avLst/>
+                    </a:prstGeom>
+                  </pic:spPr>
+                </pic:pic>
+              </a:graphicData>
+            </a:graphic>
+          </wp:inline>
+        </w:drawing>
+      </w:r>
+    </w:p>
+    <w:p>
+      <w:pPr>
+        <w:rPr>
+          <w:b/>
+          <w:sz w:val="24"/>
+        </w:rPr>
+      </w:pPr>
+      <w:r>
+        <w:rPr>
+          <w:b/>
+          <w:sz w:val="24"/>
+        </w:rPr>
+        <w:drawing>
+          <wp:inline distT="0" distB="0" distL="0" distR="0" wp14:anchorId="41D266EA" wp14:editId="7DD3EC6E">
+            <wp:extent cx="5943600" cy="4683125"/>
+            <wp:effectExtent l="0" t="0" r="0" b="3175"/>
+            <wp:docPr id="14" name="Picture 14"/>
+            <wp:cNvGraphicFramePr>
+              <a:graphicFrameLocks xmlns:a="http://schemas.openxmlformats.org/drawingml/2006/main" noChangeAspect="1"/>
+            </wp:cNvGraphicFramePr>
+            <a:graphic xmlns:a="http://schemas.openxmlformats.org/drawingml/2006/main">
+              <a:graphicData uri="http://schemas.openxmlformats.org/drawingml/2006/picture">
+                <pic:pic xmlns:pic="http://schemas.openxmlformats.org/drawingml/2006/picture">
+                  <pic:nvPicPr>
+                    <pic:cNvPr id="0" name=""/>
+                    <pic:cNvPicPr/>
+                  </pic:nvPicPr>
+                  <pic:blipFill>
+                    <a:blip r:embed="rId17"/>
+                    <a:stretch>
+                      <a:fillRect/>
+                    </a:stretch>
+                  </pic:blipFill>
+                  <pic:spPr>
+                    <a:xfrm>
+                      <a:off x="0" y="0"/>
+                      <a:ext cx="5943600" cy="4683125"/>
+                    </a:xfrm>
+                    <a:prstGeom prst="rect">
+                      <a:avLst/>
+                    </a:prstGeom>
+                  </pic:spPr>
+                </pic:pic>
+              </a:graphicData>
+            </a:graphic>
+          </wp:inline>
+        </w:drawing>
+      </w:r>
+    </w:p>
+    <w:p>
+      <w:pPr>
+        <w:rPr>
+          <w:b/>
+          <w:sz w:val="24"/>
+        </w:rPr>
+      </w:pPr>
+      <w:r>
+        <w:rPr>
+          <w:b/>
+          <w:sz w:val="24"/>
+        </w:rPr>
+        <w:drawing>
+          <wp:inline distT="0" distB="0" distL="0" distR="0" wp14:anchorId="5CCB8E93" wp14:editId="6C59E229">
+            <wp:extent cx="5943600" cy="4530090"/>
+            <wp:effectExtent l="0" t="0" r="0" b="3810"/>
+            <wp:docPr id="15" name="Picture 15"/>
+            <wp:cNvGraphicFramePr>
+              <a:graphicFrameLocks xmlns:a="http://schemas.openxmlformats.org/drawingml/2006/main" noChangeAspect="1"/>
+            </wp:cNvGraphicFramePr>
+            <a:graphic xmlns:a="http://schemas.openxmlformats.org/drawingml/2006/main">
+              <a:graphicData uri="http://schemas.openxmlformats.org/drawingml/2006/picture">
+                <pic:pic xmlns:pic="http://schemas.openxmlformats.org/drawingml/2006/picture">
+                  <pic:nvPicPr>
+                    <pic:cNvPr id="0" name=""/>
+                    <pic:cNvPicPr/>
+                  </pic:nvPicPr>
+                  <pic:blipFill>
+                    <a:blip r:embed="rId18"/>
+                    <a:stretch>
+                      <a:fillRect/>
+                    </a:stretch>
+                  </pic:blipFill>
+                  <pic:spPr>
+                    <a:xfrm>
+                      <a:off x="0" y="0"/>
+                      <a:ext cx="5943600" cy="4530090"/>
+                    </a:xfrm>
+                    <a:prstGeom prst="rect">
+                      <a:avLst/>
+                    </a:prstGeom>
+                  </pic:spPr>
+                </pic:pic>
+              </a:graphicData>
+            </a:graphic>
+          </wp:inline>
+        </w:drawing>
+      </w:r>
       <w:bookmarkStart w:id="0" w:name="_GoBack"/>
       <w:bookmarkEnd w:id="0"/>
     </w:p>

</xml_diff>

<commit_message>
Update docx file on 13th Dec
</commit_message>
<xml_diff>
--- a/IMP_SS.docx
+++ b/IMP_SS.docx
@@ -92,6 +92,9 @@
     </w:p>
     <w:p>
       <w:pPr>
+        <w:pBdr>
+          <w:bottom w:val="single" w:sz="6" w:space="1" w:color="auto"/>
+        </w:pBdr>
         <w:rPr>
           <w:b/>
           <w:sz w:val="24"/>
@@ -141,26 +144,29 @@
     </w:p>
     <w:p>
       <w:pPr>
-        <w:pBdr>
-          <w:top w:val="single" w:sz="6" w:space="1" w:color="auto"/>
-          <w:bottom w:val="single" w:sz="6" w:space="1" w:color="auto"/>
-        </w:pBdr>
-        <w:rPr>
-          <w:b/>
-          <w:sz w:val="24"/>
-        </w:rPr>
-      </w:pPr>
-      <w:r>
-        <w:rPr>
-          <w:b/>
-          <w:sz w:val="24"/>
-        </w:rPr>
-        <w:lastRenderedPageBreak/>
+        <w:rPr>
+          <w:b/>
+          <w:sz w:val="24"/>
+        </w:rPr>
+      </w:pPr>
+    </w:p>
+    <w:p>
+      <w:pPr>
+        <w:rPr>
+          <w:b/>
+          <w:sz w:val="24"/>
+        </w:rPr>
+      </w:pPr>
+      <w:r>
+        <w:rPr>
+          <w:b/>
+          <w:sz w:val="24"/>
+        </w:rPr>
         <w:drawing>
-          <wp:inline distT="0" distB="0" distL="0" distR="0" wp14:anchorId="1296F2C4" wp14:editId="43EBF5DD">
-            <wp:extent cx="5943600" cy="2768600"/>
+          <wp:inline distT="0" distB="0" distL="0" distR="0" wp14:anchorId="7E700E35" wp14:editId="7CD72798">
+            <wp:extent cx="5943600" cy="999490"/>
             <wp:effectExtent l="0" t="0" r="0" b="0"/>
-            <wp:docPr id="4" name="Picture 4"/>
+            <wp:docPr id="19" name="Picture 19"/>
             <wp:cNvGraphicFramePr>
               <a:graphicFrameLocks xmlns:a="http://schemas.openxmlformats.org/drawingml/2006/main" noChangeAspect="1"/>
             </wp:cNvGraphicFramePr>
@@ -180,7 +186,7 @@
                   <pic:spPr>
                     <a:xfrm>
                       <a:off x="0" y="0"/>
-                      <a:ext cx="5943600" cy="2768600"/>
+                      <a:ext cx="5943600" cy="999490"/>
                     </a:xfrm>
                     <a:prstGeom prst="rect">
                       <a:avLst/>
@@ -192,12 +198,14 @@
           </wp:inline>
         </w:drawing>
       </w:r>
+      <w:bookmarkStart w:id="0" w:name="_GoBack"/>
+      <w:bookmarkEnd w:id="0"/>
     </w:p>
     <w:p>
       <w:pPr>
         <w:pBdr>
+          <w:top w:val="single" w:sz="6" w:space="1" w:color="auto"/>
           <w:bottom w:val="single" w:sz="6" w:space="1" w:color="auto"/>
-          <w:between w:val="single" w:sz="6" w:space="1" w:color="auto"/>
         </w:pBdr>
         <w:rPr>
           <w:b/>
@@ -209,11 +217,12 @@
           <w:b/>
           <w:sz w:val="24"/>
         </w:rPr>
+        <w:lastRenderedPageBreak/>
         <w:drawing>
-          <wp:inline distT="0" distB="0" distL="0" distR="0" wp14:anchorId="2F3127E3" wp14:editId="5F959118">
-            <wp:extent cx="5943600" cy="2713990"/>
+          <wp:inline distT="0" distB="0" distL="0" distR="0" wp14:anchorId="1296F2C4" wp14:editId="43EBF5DD">
+            <wp:extent cx="5943600" cy="2768600"/>
             <wp:effectExtent l="0" t="0" r="0" b="0"/>
-            <wp:docPr id="5" name="Picture 5"/>
+            <wp:docPr id="4" name="Picture 4"/>
             <wp:cNvGraphicFramePr>
               <a:graphicFrameLocks xmlns:a="http://schemas.openxmlformats.org/drawingml/2006/main" noChangeAspect="1"/>
             </wp:cNvGraphicFramePr>
@@ -233,7 +242,7 @@
                   <pic:spPr>
                     <a:xfrm>
                       <a:off x="0" y="0"/>
-                      <a:ext cx="5943600" cy="2713990"/>
+                      <a:ext cx="5943600" cy="2768600"/>
                     </a:xfrm>
                     <a:prstGeom prst="rect">
                       <a:avLst/>
@@ -263,10 +272,10 @@
           <w:sz w:val="24"/>
         </w:rPr>
         <w:drawing>
-          <wp:inline distT="0" distB="0" distL="0" distR="0" wp14:anchorId="076D52CE" wp14:editId="521B0759">
-            <wp:extent cx="5943600" cy="2567305"/>
-            <wp:effectExtent l="0" t="0" r="0" b="4445"/>
-            <wp:docPr id="6" name="Picture 6"/>
+          <wp:inline distT="0" distB="0" distL="0" distR="0" wp14:anchorId="2F3127E3" wp14:editId="5F959118">
+            <wp:extent cx="5943600" cy="2713990"/>
+            <wp:effectExtent l="0" t="0" r="0" b="0"/>
+            <wp:docPr id="5" name="Picture 5"/>
             <wp:cNvGraphicFramePr>
               <a:graphicFrameLocks xmlns:a="http://schemas.openxmlformats.org/drawingml/2006/main" noChangeAspect="1"/>
             </wp:cNvGraphicFramePr>
@@ -286,7 +295,7 @@
                   <pic:spPr>
                     <a:xfrm>
                       <a:off x="0" y="0"/>
-                      <a:ext cx="5943600" cy="2567305"/>
+                      <a:ext cx="5943600" cy="2713990"/>
                     </a:xfrm>
                     <a:prstGeom prst="rect">
                       <a:avLst/>
@@ -316,10 +325,10 @@
           <w:sz w:val="24"/>
         </w:rPr>
         <w:drawing>
-          <wp:inline distT="0" distB="0" distL="0" distR="0" wp14:anchorId="15FCDD12" wp14:editId="0F145746">
-            <wp:extent cx="5943600" cy="2686685"/>
-            <wp:effectExtent l="0" t="0" r="0" b="0"/>
-            <wp:docPr id="7" name="Picture 7"/>
+          <wp:inline distT="0" distB="0" distL="0" distR="0" wp14:anchorId="076D52CE" wp14:editId="521B0759">
+            <wp:extent cx="5943600" cy="2567305"/>
+            <wp:effectExtent l="0" t="0" r="0" b="4445"/>
+            <wp:docPr id="6" name="Picture 6"/>
             <wp:cNvGraphicFramePr>
               <a:graphicFrameLocks xmlns:a="http://schemas.openxmlformats.org/drawingml/2006/main" noChangeAspect="1"/>
             </wp:cNvGraphicFramePr>
@@ -339,7 +348,7 @@
                   <pic:spPr>
                     <a:xfrm>
                       <a:off x="0" y="0"/>
-                      <a:ext cx="5943600" cy="2686685"/>
+                      <a:ext cx="5943600" cy="2567305"/>
                     </a:xfrm>
                     <a:prstGeom prst="rect">
                       <a:avLst/>
@@ -369,10 +378,10 @@
           <w:sz w:val="24"/>
         </w:rPr>
         <w:drawing>
-          <wp:inline distT="0" distB="0" distL="0" distR="0" wp14:anchorId="7486ED35" wp14:editId="775E2ACE">
-            <wp:extent cx="5943600" cy="2958465"/>
+          <wp:inline distT="0" distB="0" distL="0" distR="0" wp14:anchorId="15FCDD12" wp14:editId="0F145746">
+            <wp:extent cx="5943600" cy="2686685"/>
             <wp:effectExtent l="0" t="0" r="0" b="0"/>
-            <wp:docPr id="8" name="Picture 8"/>
+            <wp:docPr id="7" name="Picture 7"/>
             <wp:cNvGraphicFramePr>
               <a:graphicFrameLocks xmlns:a="http://schemas.openxmlformats.org/drawingml/2006/main" noChangeAspect="1"/>
             </wp:cNvGraphicFramePr>
@@ -392,7 +401,7 @@
                   <pic:spPr>
                     <a:xfrm>
                       <a:off x="0" y="0"/>
-                      <a:ext cx="5943600" cy="2958465"/>
+                      <a:ext cx="5943600" cy="2686685"/>
                     </a:xfrm>
                     <a:prstGeom prst="rect">
                       <a:avLst/>
@@ -407,14 +416,10 @@
     </w:p>
     <w:p>
       <w:pPr>
-        <w:rPr>
-          <w:b/>
-          <w:sz w:val="24"/>
-        </w:rPr>
-      </w:pPr>
-    </w:p>
-    <w:p>
-      <w:pPr>
+        <w:pBdr>
+          <w:bottom w:val="single" w:sz="6" w:space="1" w:color="auto"/>
+          <w:between w:val="single" w:sz="6" w:space="1" w:color="auto"/>
+        </w:pBdr>
         <w:rPr>
           <w:b/>
           <w:sz w:val="24"/>
@@ -426,10 +431,10 @@
           <w:sz w:val="24"/>
         </w:rPr>
         <w:drawing>
-          <wp:inline distT="0" distB="0" distL="0" distR="0" wp14:anchorId="1167F2ED" wp14:editId="5838C088">
-            <wp:extent cx="5943600" cy="3783330"/>
-            <wp:effectExtent l="0" t="0" r="0" b="7620"/>
-            <wp:docPr id="9" name="Picture 9"/>
+          <wp:inline distT="0" distB="0" distL="0" distR="0" wp14:anchorId="7486ED35" wp14:editId="775E2ACE">
+            <wp:extent cx="5943600" cy="2958465"/>
+            <wp:effectExtent l="0" t="0" r="0" b="0"/>
+            <wp:docPr id="8" name="Picture 8"/>
             <wp:cNvGraphicFramePr>
               <a:graphicFrameLocks xmlns:a="http://schemas.openxmlformats.org/drawingml/2006/main" noChangeAspect="1"/>
             </wp:cNvGraphicFramePr>
@@ -449,7 +454,7 @@
                   <pic:spPr>
                     <a:xfrm>
                       <a:off x="0" y="0"/>
-                      <a:ext cx="5943600" cy="3783330"/>
+                      <a:ext cx="5943600" cy="2958465"/>
                     </a:xfrm>
                     <a:prstGeom prst="rect">
                       <a:avLst/>
@@ -469,16 +474,24 @@
           <w:sz w:val="24"/>
         </w:rPr>
       </w:pPr>
+    </w:p>
+    <w:p>
+      <w:pPr>
+        <w:rPr>
+          <w:b/>
+          <w:sz w:val="24"/>
+        </w:rPr>
+      </w:pPr>
       <w:r>
         <w:rPr>
           <w:b/>
           <w:sz w:val="24"/>
         </w:rPr>
         <w:drawing>
-          <wp:inline distT="0" distB="0" distL="0" distR="0" wp14:anchorId="32651E57" wp14:editId="63048BA4">
-            <wp:extent cx="5943600" cy="2673985"/>
-            <wp:effectExtent l="0" t="0" r="0" b="0"/>
-            <wp:docPr id="10" name="Picture 10"/>
+          <wp:inline distT="0" distB="0" distL="0" distR="0" wp14:anchorId="1167F2ED" wp14:editId="5838C088">
+            <wp:extent cx="5943600" cy="3783330"/>
+            <wp:effectExtent l="0" t="0" r="0" b="7620"/>
+            <wp:docPr id="9" name="Picture 9"/>
             <wp:cNvGraphicFramePr>
               <a:graphicFrameLocks xmlns:a="http://schemas.openxmlformats.org/drawingml/2006/main" noChangeAspect="1"/>
             </wp:cNvGraphicFramePr>
@@ -498,7 +511,7 @@
                   <pic:spPr>
                     <a:xfrm>
                       <a:off x="0" y="0"/>
-                      <a:ext cx="5943600" cy="2673985"/>
+                      <a:ext cx="5943600" cy="3783330"/>
                     </a:xfrm>
                     <a:prstGeom prst="rect">
                       <a:avLst/>
@@ -513,9 +526,6 @@
     </w:p>
     <w:p>
       <w:pPr>
-        <w:pBdr>
-          <w:bottom w:val="single" w:sz="6" w:space="1" w:color="auto"/>
-        </w:pBdr>
         <w:rPr>
           <w:b/>
           <w:sz w:val="24"/>
@@ -527,10 +537,10 @@
           <w:sz w:val="24"/>
         </w:rPr>
         <w:drawing>
-          <wp:inline distT="0" distB="0" distL="0" distR="0" wp14:anchorId="303806C7" wp14:editId="02039656">
-            <wp:extent cx="5943600" cy="4061460"/>
+          <wp:inline distT="0" distB="0" distL="0" distR="0" wp14:anchorId="32651E57" wp14:editId="63048BA4">
+            <wp:extent cx="5943600" cy="2673985"/>
             <wp:effectExtent l="0" t="0" r="0" b="0"/>
-            <wp:docPr id="11" name="Picture 11"/>
+            <wp:docPr id="10" name="Picture 10"/>
             <wp:cNvGraphicFramePr>
               <a:graphicFrameLocks xmlns:a="http://schemas.openxmlformats.org/drawingml/2006/main" noChangeAspect="1"/>
             </wp:cNvGraphicFramePr>
@@ -550,7 +560,7 @@
                   <pic:spPr>
                     <a:xfrm>
                       <a:off x="0" y="0"/>
-                      <a:ext cx="5943600" cy="4061460"/>
+                      <a:ext cx="5943600" cy="2673985"/>
                     </a:xfrm>
                     <a:prstGeom prst="rect">
                       <a:avLst/>
@@ -565,45 +575,6 @@
     </w:p>
     <w:p>
       <w:pPr>
-        <w:rPr>
-          <w:b/>
-          <w:sz w:val="24"/>
-        </w:rPr>
-      </w:pPr>
-    </w:p>
-    <w:p>
-      <w:pPr>
-        <w:rPr>
-          <w:b/>
-          <w:sz w:val="24"/>
-        </w:rPr>
-      </w:pPr>
-    </w:p>
-    <w:p>
-      <w:pPr>
-        <w:rPr>
-          <w:b/>
-          <w:sz w:val="24"/>
-        </w:rPr>
-      </w:pPr>
-    </w:p>
-    <w:p>
-      <w:pPr>
-        <w:rPr>
-          <w:b/>
-          <w:sz w:val="24"/>
-        </w:rPr>
-      </w:pPr>
-      <w:r>
-        <w:rPr>
-          <w:b/>
-          <w:sz w:val="24"/>
-        </w:rPr>
-        <w:t>Variable scope in PL/SQL and use of outer keyword-</w:t>
-      </w:r>
-    </w:p>
-    <w:p>
-      <w:pPr>
         <w:pBdr>
           <w:bottom w:val="single" w:sz="6" w:space="1" w:color="auto"/>
         </w:pBdr>
@@ -618,10 +589,10 @@
           <w:sz w:val="24"/>
         </w:rPr>
         <w:drawing>
-          <wp:inline distT="0" distB="0" distL="0" distR="0" wp14:anchorId="756E0ED0" wp14:editId="0B8C3362">
-            <wp:extent cx="5943600" cy="3858895"/>
-            <wp:effectExtent l="0" t="0" r="0" b="8255"/>
-            <wp:docPr id="12" name="Picture 12"/>
+          <wp:inline distT="0" distB="0" distL="0" distR="0" wp14:anchorId="303806C7" wp14:editId="02039656">
+            <wp:extent cx="5943600" cy="4061460"/>
+            <wp:effectExtent l="0" t="0" r="0" b="0"/>
+            <wp:docPr id="11" name="Picture 11"/>
             <wp:cNvGraphicFramePr>
               <a:graphicFrameLocks xmlns:a="http://schemas.openxmlformats.org/drawingml/2006/main" noChangeAspect="1"/>
             </wp:cNvGraphicFramePr>
@@ -641,7 +612,7 @@
                   <pic:spPr>
                     <a:xfrm>
                       <a:off x="0" y="0"/>
-                      <a:ext cx="5943600" cy="3858895"/>
+                      <a:ext cx="5943600" cy="4061460"/>
                     </a:xfrm>
                     <a:prstGeom prst="rect">
                       <a:avLst/>
@@ -669,16 +640,50 @@
           <w:sz w:val="24"/>
         </w:rPr>
       </w:pPr>
+    </w:p>
+    <w:p>
+      <w:pPr>
+        <w:rPr>
+          <w:b/>
+          <w:sz w:val="24"/>
+        </w:rPr>
+      </w:pPr>
+    </w:p>
+    <w:p>
+      <w:pPr>
+        <w:rPr>
+          <w:b/>
+          <w:sz w:val="24"/>
+        </w:rPr>
+      </w:pPr>
+      <w:r>
+        <w:rPr>
+          <w:b/>
+          <w:sz w:val="24"/>
+        </w:rPr>
+        <w:t>Variable scope in PL/SQL and use of outer keyword-</w:t>
+      </w:r>
+    </w:p>
+    <w:p>
+      <w:pPr>
+        <w:pBdr>
+          <w:bottom w:val="single" w:sz="6" w:space="1" w:color="auto"/>
+        </w:pBdr>
+        <w:rPr>
+          <w:b/>
+          <w:sz w:val="24"/>
+        </w:rPr>
+      </w:pPr>
       <w:r>
         <w:rPr>
           <w:b/>
           <w:sz w:val="24"/>
         </w:rPr>
         <w:drawing>
-          <wp:inline distT="0" distB="0" distL="0" distR="0" wp14:anchorId="2997455F" wp14:editId="450EE85E">
-            <wp:extent cx="5943600" cy="2749550"/>
-            <wp:effectExtent l="0" t="0" r="0" b="0"/>
-            <wp:docPr id="13" name="Picture 13"/>
+          <wp:inline distT="0" distB="0" distL="0" distR="0" wp14:anchorId="756E0ED0" wp14:editId="0B8C3362">
+            <wp:extent cx="5943600" cy="3858895"/>
+            <wp:effectExtent l="0" t="0" r="0" b="8255"/>
+            <wp:docPr id="12" name="Picture 12"/>
             <wp:cNvGraphicFramePr>
               <a:graphicFrameLocks xmlns:a="http://schemas.openxmlformats.org/drawingml/2006/main" noChangeAspect="1"/>
             </wp:cNvGraphicFramePr>
@@ -698,7 +703,7 @@
                   <pic:spPr>
                     <a:xfrm>
                       <a:off x="0" y="0"/>
-                      <a:ext cx="5943600" cy="2749550"/>
+                      <a:ext cx="5943600" cy="3858895"/>
                     </a:xfrm>
                     <a:prstGeom prst="rect">
                       <a:avLst/>
@@ -718,16 +723,24 @@
           <w:sz w:val="24"/>
         </w:rPr>
       </w:pPr>
+    </w:p>
+    <w:p>
+      <w:pPr>
+        <w:rPr>
+          <w:b/>
+          <w:sz w:val="24"/>
+        </w:rPr>
+      </w:pPr>
       <w:r>
         <w:rPr>
           <w:b/>
           <w:sz w:val="24"/>
         </w:rPr>
         <w:drawing>
-          <wp:inline distT="0" distB="0" distL="0" distR="0" wp14:anchorId="41D266EA" wp14:editId="7DD3EC6E">
-            <wp:extent cx="5943600" cy="4683125"/>
-            <wp:effectExtent l="0" t="0" r="0" b="3175"/>
-            <wp:docPr id="14" name="Picture 14"/>
+          <wp:inline distT="0" distB="0" distL="0" distR="0" wp14:anchorId="2997455F" wp14:editId="450EE85E">
+            <wp:extent cx="5943600" cy="2749550"/>
+            <wp:effectExtent l="0" t="0" r="0" b="0"/>
+            <wp:docPr id="13" name="Picture 13"/>
             <wp:cNvGraphicFramePr>
               <a:graphicFrameLocks xmlns:a="http://schemas.openxmlformats.org/drawingml/2006/main" noChangeAspect="1"/>
             </wp:cNvGraphicFramePr>
@@ -747,7 +760,7 @@
                   <pic:spPr>
                     <a:xfrm>
                       <a:off x="0" y="0"/>
-                      <a:ext cx="5943600" cy="4683125"/>
+                      <a:ext cx="5943600" cy="2749550"/>
                     </a:xfrm>
                     <a:prstGeom prst="rect">
                       <a:avLst/>
@@ -773,10 +786,10 @@
           <w:sz w:val="24"/>
         </w:rPr>
         <w:drawing>
-          <wp:inline distT="0" distB="0" distL="0" distR="0" wp14:anchorId="5CCB8E93" wp14:editId="6C59E229">
-            <wp:extent cx="5943600" cy="4530090"/>
-            <wp:effectExtent l="0" t="0" r="0" b="3810"/>
-            <wp:docPr id="15" name="Picture 15"/>
+          <wp:inline distT="0" distB="0" distL="0" distR="0" wp14:anchorId="41D266EA" wp14:editId="7DD3EC6E">
+            <wp:extent cx="5943600" cy="4683125"/>
+            <wp:effectExtent l="0" t="0" r="0" b="3175"/>
+            <wp:docPr id="14" name="Picture 14"/>
             <wp:cNvGraphicFramePr>
               <a:graphicFrameLocks xmlns:a="http://schemas.openxmlformats.org/drawingml/2006/main" noChangeAspect="1"/>
             </wp:cNvGraphicFramePr>
@@ -796,6 +809,55 @@
                   <pic:spPr>
                     <a:xfrm>
                       <a:off x="0" y="0"/>
+                      <a:ext cx="5943600" cy="4683125"/>
+                    </a:xfrm>
+                    <a:prstGeom prst="rect">
+                      <a:avLst/>
+                    </a:prstGeom>
+                  </pic:spPr>
+                </pic:pic>
+              </a:graphicData>
+            </a:graphic>
+          </wp:inline>
+        </w:drawing>
+      </w:r>
+    </w:p>
+    <w:p>
+      <w:pPr>
+        <w:rPr>
+          <w:b/>
+          <w:sz w:val="24"/>
+        </w:rPr>
+      </w:pPr>
+      <w:r>
+        <w:rPr>
+          <w:b/>
+          <w:sz w:val="24"/>
+        </w:rPr>
+        <w:drawing>
+          <wp:inline distT="0" distB="0" distL="0" distR="0" wp14:anchorId="5CCB8E93" wp14:editId="6C59E229">
+            <wp:extent cx="5943600" cy="4530090"/>
+            <wp:effectExtent l="0" t="0" r="0" b="3810"/>
+            <wp:docPr id="15" name="Picture 15"/>
+            <wp:cNvGraphicFramePr>
+              <a:graphicFrameLocks xmlns:a="http://schemas.openxmlformats.org/drawingml/2006/main" noChangeAspect="1"/>
+            </wp:cNvGraphicFramePr>
+            <a:graphic xmlns:a="http://schemas.openxmlformats.org/drawingml/2006/main">
+              <a:graphicData uri="http://schemas.openxmlformats.org/drawingml/2006/picture">
+                <pic:pic xmlns:pic="http://schemas.openxmlformats.org/drawingml/2006/picture">
+                  <pic:nvPicPr>
+                    <pic:cNvPr id="0" name=""/>
+                    <pic:cNvPicPr/>
+                  </pic:nvPicPr>
+                  <pic:blipFill>
+                    <a:blip r:embed="rId19"/>
+                    <a:stretch>
+                      <a:fillRect/>
+                    </a:stretch>
+                  </pic:blipFill>
+                  <pic:spPr>
+                    <a:xfrm>
+                      <a:off x="0" y="0"/>
                       <a:ext cx="5943600" cy="4530090"/>
                     </a:xfrm>
                     <a:prstGeom prst="rect">
@@ -808,8 +870,171 @@
           </wp:inline>
         </w:drawing>
       </w:r>
-      <w:bookmarkStart w:id="0" w:name="_GoBack"/>
-      <w:bookmarkEnd w:id="0"/>
+    </w:p>
+    <w:p>
+      <w:pPr>
+        <w:rPr>
+          <w:b/>
+          <w:sz w:val="36"/>
+        </w:rPr>
+      </w:pPr>
+      <w:r>
+        <w:rPr>
+          <w:b/>
+          <w:sz w:val="36"/>
+        </w:rPr>
+        <w:t>Conditionals:</w:t>
+      </w:r>
+    </w:p>
+    <w:p>
+      <w:pPr>
+        <w:rPr>
+          <w:b/>
+          <w:sz w:val="36"/>
+        </w:rPr>
+      </w:pPr>
+      <w:r>
+        <w:rPr>
+          <w:b/>
+          <w:sz w:val="36"/>
+        </w:rPr>
+        <w:drawing>
+          <wp:inline distT="0" distB="0" distL="0" distR="0" wp14:anchorId="195EEBCE" wp14:editId="53344331">
+            <wp:extent cx="5943600" cy="2775585"/>
+            <wp:effectExtent l="0" t="0" r="0" b="5715"/>
+            <wp:docPr id="16" name="Picture 16"/>
+            <wp:cNvGraphicFramePr>
+              <a:graphicFrameLocks xmlns:a="http://schemas.openxmlformats.org/drawingml/2006/main" noChangeAspect="1"/>
+            </wp:cNvGraphicFramePr>
+            <a:graphic xmlns:a="http://schemas.openxmlformats.org/drawingml/2006/main">
+              <a:graphicData uri="http://schemas.openxmlformats.org/drawingml/2006/picture">
+                <pic:pic xmlns:pic="http://schemas.openxmlformats.org/drawingml/2006/picture">
+                  <pic:nvPicPr>
+                    <pic:cNvPr id="0" name=""/>
+                    <pic:cNvPicPr/>
+                  </pic:nvPicPr>
+                  <pic:blipFill>
+                    <a:blip r:embed="rId20"/>
+                    <a:stretch>
+                      <a:fillRect/>
+                    </a:stretch>
+                  </pic:blipFill>
+                  <pic:spPr>
+                    <a:xfrm>
+                      <a:off x="0" y="0"/>
+                      <a:ext cx="5943600" cy="2775585"/>
+                    </a:xfrm>
+                    <a:prstGeom prst="rect">
+                      <a:avLst/>
+                    </a:prstGeom>
+                  </pic:spPr>
+                </pic:pic>
+              </a:graphicData>
+            </a:graphic>
+          </wp:inline>
+        </w:drawing>
+      </w:r>
+    </w:p>
+    <w:p>
+      <w:pPr>
+        <w:pBdr>
+          <w:bottom w:val="single" w:sz="6" w:space="1" w:color="auto"/>
+        </w:pBdr>
+        <w:rPr>
+          <w:b/>
+          <w:sz w:val="36"/>
+        </w:rPr>
+      </w:pPr>
+      <w:r>
+        <w:rPr>
+          <w:b/>
+          <w:sz w:val="36"/>
+        </w:rPr>
+        <w:drawing>
+          <wp:inline distT="0" distB="0" distL="0" distR="0" wp14:anchorId="49CBB1C5" wp14:editId="191374CF">
+            <wp:extent cx="5943600" cy="3096895"/>
+            <wp:effectExtent l="0" t="0" r="0" b="8255"/>
+            <wp:docPr id="17" name="Picture 17"/>
+            <wp:cNvGraphicFramePr>
+              <a:graphicFrameLocks xmlns:a="http://schemas.openxmlformats.org/drawingml/2006/main" noChangeAspect="1"/>
+            </wp:cNvGraphicFramePr>
+            <a:graphic xmlns:a="http://schemas.openxmlformats.org/drawingml/2006/main">
+              <a:graphicData uri="http://schemas.openxmlformats.org/drawingml/2006/picture">
+                <pic:pic xmlns:pic="http://schemas.openxmlformats.org/drawingml/2006/picture">
+                  <pic:nvPicPr>
+                    <pic:cNvPr id="0" name=""/>
+                    <pic:cNvPicPr/>
+                  </pic:nvPicPr>
+                  <pic:blipFill>
+                    <a:blip r:embed="rId21"/>
+                    <a:stretch>
+                      <a:fillRect/>
+                    </a:stretch>
+                  </pic:blipFill>
+                  <pic:spPr>
+                    <a:xfrm>
+                      <a:off x="0" y="0"/>
+                      <a:ext cx="5943600" cy="3096895"/>
+                    </a:xfrm>
+                    <a:prstGeom prst="rect">
+                      <a:avLst/>
+                    </a:prstGeom>
+                  </pic:spPr>
+                </pic:pic>
+              </a:graphicData>
+            </a:graphic>
+          </wp:inline>
+        </w:drawing>
+      </w:r>
+    </w:p>
+    <w:p>
+      <w:pPr>
+        <w:rPr>
+          <w:b/>
+          <w:sz w:val="36"/>
+        </w:rPr>
+      </w:pPr>
+      <w:r>
+        <w:rPr>
+          <w:b/>
+          <w:sz w:val="36"/>
+        </w:rPr>
+        <w:drawing>
+          <wp:inline distT="0" distB="0" distL="0" distR="0" wp14:anchorId="1CFCCE24" wp14:editId="38F26E18">
+            <wp:extent cx="5943600" cy="3166110"/>
+            <wp:effectExtent l="0" t="0" r="0" b="0"/>
+            <wp:docPr id="18" name="Picture 18"/>
+            <wp:cNvGraphicFramePr>
+              <a:graphicFrameLocks xmlns:a="http://schemas.openxmlformats.org/drawingml/2006/main" noChangeAspect="1"/>
+            </wp:cNvGraphicFramePr>
+            <a:graphic xmlns:a="http://schemas.openxmlformats.org/drawingml/2006/main">
+              <a:graphicData uri="http://schemas.openxmlformats.org/drawingml/2006/picture">
+                <pic:pic xmlns:pic="http://schemas.openxmlformats.org/drawingml/2006/picture">
+                  <pic:nvPicPr>
+                    <pic:cNvPr id="0" name=""/>
+                    <pic:cNvPicPr/>
+                  </pic:nvPicPr>
+                  <pic:blipFill>
+                    <a:blip r:embed="rId22"/>
+                    <a:stretch>
+                      <a:fillRect/>
+                    </a:stretch>
+                  </pic:blipFill>
+                  <pic:spPr>
+                    <a:xfrm>
+                      <a:off x="0" y="0"/>
+                      <a:ext cx="5943600" cy="3166110"/>
+                    </a:xfrm>
+                    <a:prstGeom prst="rect">
+                      <a:avLst/>
+                    </a:prstGeom>
+                  </pic:spPr>
+                </pic:pic>
+              </a:graphicData>
+            </a:graphic>
+          </wp:inline>
+        </w:drawing>
+      </w:r>
     </w:p>
     <w:sectPr>
       <w:pgSz w:w="12240" w:h="15840"/>

</xml_diff>

<commit_message>
Update docx file on14th Dec
</commit_message>
<xml_diff>
--- a/IMP_SS.docx
+++ b/IMP_SS.docx
@@ -43,6 +43,7 @@
       <w:r>
         <w:rPr>
           <w:b/>
+          <w:noProof/>
           <w:sz w:val="24"/>
         </w:rPr>
         <w:drawing>
@@ -103,6 +104,7 @@
       <w:r>
         <w:rPr>
           <w:b/>
+          <w:noProof/>
           <w:sz w:val="24"/>
         </w:rPr>
         <w:drawing>
@@ -160,6 +162,7 @@
       <w:r>
         <w:rPr>
           <w:b/>
+          <w:noProof/>
           <w:sz w:val="24"/>
         </w:rPr>
         <w:drawing>
@@ -198,8 +201,6 @@
           </wp:inline>
         </w:drawing>
       </w:r>
-      <w:bookmarkStart w:id="0" w:name="_GoBack"/>
-      <w:bookmarkEnd w:id="0"/>
     </w:p>
     <w:p>
       <w:pPr>
@@ -215,6 +216,7 @@
       <w:r>
         <w:rPr>
           <w:b/>
+          <w:noProof/>
           <w:sz w:val="24"/>
         </w:rPr>
         <w:lastRenderedPageBreak/>
@@ -269,6 +271,7 @@
       <w:r>
         <w:rPr>
           <w:b/>
+          <w:noProof/>
           <w:sz w:val="24"/>
         </w:rPr>
         <w:drawing>
@@ -322,6 +325,7 @@
       <w:r>
         <w:rPr>
           <w:b/>
+          <w:noProof/>
           <w:sz w:val="24"/>
         </w:rPr>
         <w:drawing>
@@ -375,6 +379,7 @@
       <w:r>
         <w:rPr>
           <w:b/>
+          <w:noProof/>
           <w:sz w:val="24"/>
         </w:rPr>
         <w:drawing>
@@ -428,6 +433,7 @@
       <w:r>
         <w:rPr>
           <w:b/>
+          <w:noProof/>
           <w:sz w:val="24"/>
         </w:rPr>
         <w:drawing>
@@ -485,6 +491,7 @@
       <w:r>
         <w:rPr>
           <w:b/>
+          <w:noProof/>
           <w:sz w:val="24"/>
         </w:rPr>
         <w:drawing>
@@ -534,6 +541,7 @@
       <w:r>
         <w:rPr>
           <w:b/>
+          <w:noProof/>
           <w:sz w:val="24"/>
         </w:rPr>
         <w:drawing>
@@ -586,6 +594,7 @@
       <w:r>
         <w:rPr>
           <w:b/>
+          <w:noProof/>
           <w:sz w:val="24"/>
         </w:rPr>
         <w:drawing>
@@ -677,6 +686,7 @@
       <w:r>
         <w:rPr>
           <w:b/>
+          <w:noProof/>
           <w:sz w:val="24"/>
         </w:rPr>
         <w:drawing>
@@ -734,6 +744,7 @@
       <w:r>
         <w:rPr>
           <w:b/>
+          <w:noProof/>
           <w:sz w:val="24"/>
         </w:rPr>
         <w:drawing>
@@ -783,6 +794,7 @@
       <w:r>
         <w:rPr>
           <w:b/>
+          <w:noProof/>
           <w:sz w:val="24"/>
         </w:rPr>
         <w:drawing>
@@ -832,6 +844,7 @@
       <w:r>
         <w:rPr>
           <w:b/>
+          <w:noProof/>
           <w:sz w:val="24"/>
         </w:rPr>
         <w:drawing>
@@ -896,6 +909,7 @@
       <w:r>
         <w:rPr>
           <w:b/>
+          <w:noProof/>
           <w:sz w:val="36"/>
         </w:rPr>
         <w:drawing>
@@ -948,6 +962,7 @@
       <w:r>
         <w:rPr>
           <w:b/>
+          <w:noProof/>
           <w:sz w:val="36"/>
         </w:rPr>
         <w:drawing>
@@ -997,6 +1012,7 @@
       <w:r>
         <w:rPr>
           <w:b/>
+          <w:noProof/>
           <w:sz w:val="36"/>
         </w:rPr>
         <w:drawing>
@@ -1035,6 +1051,384 @@
           </wp:inline>
         </w:drawing>
       </w:r>
+    </w:p>
+    <w:p>
+      <w:pPr>
+        <w:rPr>
+          <w:b/>
+          <w:sz w:val="36"/>
+        </w:rPr>
+      </w:pPr>
+    </w:p>
+    <w:p>
+      <w:pPr>
+        <w:rPr>
+          <w:b/>
+          <w:sz w:val="36"/>
+        </w:rPr>
+      </w:pPr>
+    </w:p>
+    <w:p>
+      <w:pPr>
+        <w:rPr>
+          <w:b/>
+          <w:sz w:val="36"/>
+        </w:rPr>
+      </w:pPr>
+    </w:p>
+    <w:p>
+      <w:pPr>
+        <w:rPr>
+          <w:b/>
+          <w:sz w:val="36"/>
+        </w:rPr>
+      </w:pPr>
+      <w:r>
+        <w:rPr>
+          <w:b/>
+          <w:sz w:val="36"/>
+        </w:rPr>
+        <w:t>Loops:</w:t>
+      </w:r>
+    </w:p>
+    <w:p>
+      <w:pPr>
+        <w:pBdr>
+          <w:bottom w:val="single" w:sz="6" w:space="1" w:color="auto"/>
+        </w:pBdr>
+        <w:rPr>
+          <w:b/>
+          <w:sz w:val="36"/>
+        </w:rPr>
+      </w:pPr>
+      <w:r>
+        <w:rPr>
+          <w:b/>
+          <w:sz w:val="36"/>
+        </w:rPr>
+        <w:drawing>
+          <wp:inline distT="0" distB="0" distL="0" distR="0" wp14:anchorId="234A5760" wp14:editId="7B472A6C">
+            <wp:extent cx="5943600" cy="3970655"/>
+            <wp:effectExtent l="0" t="0" r="0" b="0"/>
+            <wp:docPr id="3" name="Picture 3"/>
+            <wp:cNvGraphicFramePr>
+              <a:graphicFrameLocks xmlns:a="http://schemas.openxmlformats.org/drawingml/2006/main" noChangeAspect="1"/>
+            </wp:cNvGraphicFramePr>
+            <a:graphic xmlns:a="http://schemas.openxmlformats.org/drawingml/2006/main">
+              <a:graphicData uri="http://schemas.openxmlformats.org/drawingml/2006/picture">
+                <pic:pic xmlns:pic="http://schemas.openxmlformats.org/drawingml/2006/picture">
+                  <pic:nvPicPr>
+                    <pic:cNvPr id="0" name=""/>
+                    <pic:cNvPicPr/>
+                  </pic:nvPicPr>
+                  <pic:blipFill>
+                    <a:blip r:embed="rId23"/>
+                    <a:stretch>
+                      <a:fillRect/>
+                    </a:stretch>
+                  </pic:blipFill>
+                  <pic:spPr>
+                    <a:xfrm>
+                      <a:off x="0" y="0"/>
+                      <a:ext cx="5943600" cy="3970655"/>
+                    </a:xfrm>
+                    <a:prstGeom prst="rect">
+                      <a:avLst/>
+                    </a:prstGeom>
+                  </pic:spPr>
+                </pic:pic>
+              </a:graphicData>
+            </a:graphic>
+          </wp:inline>
+        </w:drawing>
+      </w:r>
+    </w:p>
+    <w:p>
+      <w:pPr>
+        <w:rPr>
+          <w:b/>
+          <w:sz w:val="36"/>
+        </w:rPr>
+      </w:pPr>
+    </w:p>
+    <w:p>
+      <w:pPr>
+        <w:rPr>
+          <w:b/>
+          <w:sz w:val="36"/>
+        </w:rPr>
+      </w:pPr>
+      <w:r>
+        <w:rPr>
+          <w:b/>
+          <w:sz w:val="36"/>
+        </w:rPr>
+        <w:drawing>
+          <wp:inline distT="0" distB="0" distL="0" distR="0" wp14:anchorId="04EEE8C8" wp14:editId="190DF17B">
+            <wp:extent cx="5943600" cy="2660650"/>
+            <wp:effectExtent l="0" t="0" r="0" b="6350"/>
+            <wp:docPr id="21" name="Picture 21"/>
+            <wp:cNvGraphicFramePr>
+              <a:graphicFrameLocks xmlns:a="http://schemas.openxmlformats.org/drawingml/2006/main" noChangeAspect="1"/>
+            </wp:cNvGraphicFramePr>
+            <a:graphic xmlns:a="http://schemas.openxmlformats.org/drawingml/2006/main">
+              <a:graphicData uri="http://schemas.openxmlformats.org/drawingml/2006/picture">
+                <pic:pic xmlns:pic="http://schemas.openxmlformats.org/drawingml/2006/picture">
+                  <pic:nvPicPr>
+                    <pic:cNvPr id="0" name=""/>
+                    <pic:cNvPicPr/>
+                  </pic:nvPicPr>
+                  <pic:blipFill>
+                    <a:blip r:embed="rId24"/>
+                    <a:stretch>
+                      <a:fillRect/>
+                    </a:stretch>
+                  </pic:blipFill>
+                  <pic:spPr>
+                    <a:xfrm>
+                      <a:off x="0" y="0"/>
+                      <a:ext cx="5943600" cy="2660650"/>
+                    </a:xfrm>
+                    <a:prstGeom prst="rect">
+                      <a:avLst/>
+                    </a:prstGeom>
+                  </pic:spPr>
+                </pic:pic>
+              </a:graphicData>
+            </a:graphic>
+          </wp:inline>
+        </w:drawing>
+      </w:r>
+    </w:p>
+    <w:p>
+      <w:pPr>
+        <w:rPr>
+          <w:b/>
+          <w:sz w:val="36"/>
+        </w:rPr>
+      </w:pPr>
+    </w:p>
+    <w:p>
+      <w:pPr>
+        <w:rPr>
+          <w:b/>
+          <w:sz w:val="36"/>
+        </w:rPr>
+      </w:pPr>
+      <w:r>
+        <w:rPr>
+          <w:b/>
+          <w:sz w:val="36"/>
+        </w:rPr>
+        <w:drawing>
+          <wp:inline distT="0" distB="0" distL="0" distR="0" wp14:anchorId="0077DF43" wp14:editId="4951D519">
+            <wp:extent cx="5943600" cy="2868295"/>
+            <wp:effectExtent l="0" t="0" r="0" b="8255"/>
+            <wp:docPr id="23" name="Picture 23"/>
+            <wp:cNvGraphicFramePr>
+              <a:graphicFrameLocks xmlns:a="http://schemas.openxmlformats.org/drawingml/2006/main" noChangeAspect="1"/>
+            </wp:cNvGraphicFramePr>
+            <a:graphic xmlns:a="http://schemas.openxmlformats.org/drawingml/2006/main">
+              <a:graphicData uri="http://schemas.openxmlformats.org/drawingml/2006/picture">
+                <pic:pic xmlns:pic="http://schemas.openxmlformats.org/drawingml/2006/picture">
+                  <pic:nvPicPr>
+                    <pic:cNvPr id="0" name=""/>
+                    <pic:cNvPicPr/>
+                  </pic:nvPicPr>
+                  <pic:blipFill>
+                    <a:blip r:embed="rId25"/>
+                    <a:stretch>
+                      <a:fillRect/>
+                    </a:stretch>
+                  </pic:blipFill>
+                  <pic:spPr>
+                    <a:xfrm>
+                      <a:off x="0" y="0"/>
+                      <a:ext cx="5943600" cy="2868295"/>
+                    </a:xfrm>
+                    <a:prstGeom prst="rect">
+                      <a:avLst/>
+                    </a:prstGeom>
+                  </pic:spPr>
+                </pic:pic>
+              </a:graphicData>
+            </a:graphic>
+          </wp:inline>
+        </w:drawing>
+      </w:r>
+    </w:p>
+    <w:p>
+      <w:pPr>
+        <w:pBdr>
+          <w:top w:val="single" w:sz="6" w:space="1" w:color="auto"/>
+          <w:bottom w:val="single" w:sz="6" w:space="1" w:color="auto"/>
+        </w:pBdr>
+        <w:rPr>
+          <w:b/>
+          <w:sz w:val="36"/>
+        </w:rPr>
+      </w:pPr>
+      <w:r>
+        <w:rPr>
+          <w:b/>
+          <w:sz w:val="36"/>
+        </w:rPr>
+        <w:drawing>
+          <wp:inline distT="0" distB="0" distL="0" distR="0" wp14:anchorId="7A3D6F43" wp14:editId="21E25D18">
+            <wp:extent cx="5943600" cy="3752850"/>
+            <wp:effectExtent l="0" t="0" r="0" b="0"/>
+            <wp:docPr id="24" name="Picture 24"/>
+            <wp:cNvGraphicFramePr>
+              <a:graphicFrameLocks xmlns:a="http://schemas.openxmlformats.org/drawingml/2006/main" noChangeAspect="1"/>
+            </wp:cNvGraphicFramePr>
+            <a:graphic xmlns:a="http://schemas.openxmlformats.org/drawingml/2006/main">
+              <a:graphicData uri="http://schemas.openxmlformats.org/drawingml/2006/picture">
+                <pic:pic xmlns:pic="http://schemas.openxmlformats.org/drawingml/2006/picture">
+                  <pic:nvPicPr>
+                    <pic:cNvPr id="0" name=""/>
+                    <pic:cNvPicPr/>
+                  </pic:nvPicPr>
+                  <pic:blipFill>
+                    <a:blip r:embed="rId26"/>
+                    <a:stretch>
+                      <a:fillRect/>
+                    </a:stretch>
+                  </pic:blipFill>
+                  <pic:spPr>
+                    <a:xfrm>
+                      <a:off x="0" y="0"/>
+                      <a:ext cx="5943600" cy="3752850"/>
+                    </a:xfrm>
+                    <a:prstGeom prst="rect">
+                      <a:avLst/>
+                    </a:prstGeom>
+                  </pic:spPr>
+                </pic:pic>
+              </a:graphicData>
+            </a:graphic>
+          </wp:inline>
+        </w:drawing>
+      </w:r>
+    </w:p>
+    <w:p>
+      <w:pPr>
+        <w:pBdr>
+          <w:bottom w:val="single" w:sz="6" w:space="1" w:color="auto"/>
+          <w:between w:val="single" w:sz="6" w:space="1" w:color="auto"/>
+        </w:pBdr>
+        <w:rPr>
+          <w:b/>
+          <w:sz w:val="36"/>
+        </w:rPr>
+      </w:pPr>
+      <w:r>
+        <w:rPr>
+          <w:b/>
+          <w:sz w:val="36"/>
+        </w:rPr>
+        <w:drawing>
+          <wp:inline distT="0" distB="0" distL="0" distR="0" wp14:anchorId="101A0455" wp14:editId="5124E793">
+            <wp:extent cx="5943600" cy="3933190"/>
+            <wp:effectExtent l="0" t="0" r="0" b="0"/>
+            <wp:docPr id="25" name="Picture 25"/>
+            <wp:cNvGraphicFramePr>
+              <a:graphicFrameLocks xmlns:a="http://schemas.openxmlformats.org/drawingml/2006/main" noChangeAspect="1"/>
+            </wp:cNvGraphicFramePr>
+            <a:graphic xmlns:a="http://schemas.openxmlformats.org/drawingml/2006/main">
+              <a:graphicData uri="http://schemas.openxmlformats.org/drawingml/2006/picture">
+                <pic:pic xmlns:pic="http://schemas.openxmlformats.org/drawingml/2006/picture">
+                  <pic:nvPicPr>
+                    <pic:cNvPr id="0" name=""/>
+                    <pic:cNvPicPr/>
+                  </pic:nvPicPr>
+                  <pic:blipFill>
+                    <a:blip r:embed="rId27"/>
+                    <a:stretch>
+                      <a:fillRect/>
+                    </a:stretch>
+                  </pic:blipFill>
+                  <pic:spPr>
+                    <a:xfrm>
+                      <a:off x="0" y="0"/>
+                      <a:ext cx="5943600" cy="3933190"/>
+                    </a:xfrm>
+                    <a:prstGeom prst="rect">
+                      <a:avLst/>
+                    </a:prstGeom>
+                  </pic:spPr>
+                </pic:pic>
+              </a:graphicData>
+            </a:graphic>
+          </wp:inline>
+        </w:drawing>
+      </w:r>
+      <w:bookmarkStart w:id="0" w:name="_GoBack"/>
+      <w:bookmarkEnd w:id="0"/>
+    </w:p>
+    <w:p>
+      <w:pPr>
+        <w:rPr>
+          <w:b/>
+          <w:sz w:val="36"/>
+        </w:rPr>
+      </w:pPr>
+      <w:r>
+        <w:rPr>
+          <w:b/>
+          <w:sz w:val="36"/>
+        </w:rPr>
+        <w:drawing>
+          <wp:inline distT="0" distB="0" distL="0" distR="0" wp14:anchorId="08EE6434" wp14:editId="5236F393">
+            <wp:extent cx="5943600" cy="3724910"/>
+            <wp:effectExtent l="0" t="0" r="0" b="8890"/>
+            <wp:docPr id="26" name="Picture 26"/>
+            <wp:cNvGraphicFramePr>
+              <a:graphicFrameLocks xmlns:a="http://schemas.openxmlformats.org/drawingml/2006/main" noChangeAspect="1"/>
+            </wp:cNvGraphicFramePr>
+            <a:graphic xmlns:a="http://schemas.openxmlformats.org/drawingml/2006/main">
+              <a:graphicData uri="http://schemas.openxmlformats.org/drawingml/2006/picture">
+                <pic:pic xmlns:pic="http://schemas.openxmlformats.org/drawingml/2006/picture">
+                  <pic:nvPicPr>
+                    <pic:cNvPr id="0" name=""/>
+                    <pic:cNvPicPr/>
+                  </pic:nvPicPr>
+                  <pic:blipFill>
+                    <a:blip r:embed="rId28"/>
+                    <a:stretch>
+                      <a:fillRect/>
+                    </a:stretch>
+                  </pic:blipFill>
+                  <pic:spPr>
+                    <a:xfrm>
+                      <a:off x="0" y="0"/>
+                      <a:ext cx="5943600" cy="3724910"/>
+                    </a:xfrm>
+                    <a:prstGeom prst="rect">
+                      <a:avLst/>
+                    </a:prstGeom>
+                  </pic:spPr>
+                </pic:pic>
+              </a:graphicData>
+            </a:graphic>
+          </wp:inline>
+        </w:drawing>
+      </w:r>
+    </w:p>
+    <w:p>
+      <w:pPr>
+        <w:rPr>
+          <w:b/>
+          <w:sz w:val="36"/>
+        </w:rPr>
+      </w:pPr>
+    </w:p>
+    <w:p>
+      <w:pPr>
+        <w:rPr>
+          <w:b/>
+          <w:sz w:val="36"/>
+        </w:rPr>
+      </w:pPr>
     </w:p>
     <w:sectPr>
       <w:pgSz w:w="12240" w:h="15840"/>

</xml_diff>

<commit_message>
Update docx file on14th Dec 10PM
</commit_message>
<xml_diff>
--- a/IMP_SS.docx
+++ b/IMP_SS.docx
@@ -1362,8 +1362,6 @@
           </wp:inline>
         </w:drawing>
       </w:r>
-      <w:bookmarkStart w:id="0" w:name="_GoBack"/>
-      <w:bookmarkEnd w:id="0"/>
     </w:p>
     <w:p>
       <w:pPr>
@@ -1402,6 +1400,365 @@
                     <a:xfrm>
                       <a:off x="0" y="0"/>
                       <a:ext cx="5943600" cy="3724910"/>
+                    </a:xfrm>
+                    <a:prstGeom prst="rect">
+                      <a:avLst/>
+                    </a:prstGeom>
+                  </pic:spPr>
+                </pic:pic>
+              </a:graphicData>
+            </a:graphic>
+          </wp:inline>
+        </w:drawing>
+      </w:r>
+    </w:p>
+    <w:p>
+      <w:pPr>
+        <w:rPr>
+          <w:b/>
+          <w:sz w:val="36"/>
+        </w:rPr>
+      </w:pPr>
+      <w:r>
+        <w:rPr>
+          <w:b/>
+          <w:sz w:val="36"/>
+        </w:rPr>
+        <w:t>SQL in PL/SQL:</w:t>
+      </w:r>
+    </w:p>
+    <w:p>
+      <w:pPr>
+        <w:rPr>
+          <w:b/>
+          <w:sz w:val="36"/>
+        </w:rPr>
+      </w:pPr>
+      <w:r>
+        <w:rPr>
+          <w:b/>
+          <w:sz w:val="36"/>
+        </w:rPr>
+        <w:drawing>
+          <wp:inline distT="0" distB="0" distL="0" distR="0" wp14:anchorId="17F1AB32" wp14:editId="5CD900B2">
+            <wp:extent cx="5943600" cy="2372995"/>
+            <wp:effectExtent l="0" t="0" r="0" b="8255"/>
+            <wp:docPr id="27" name="Picture 27"/>
+            <wp:cNvGraphicFramePr>
+              <a:graphicFrameLocks xmlns:a="http://schemas.openxmlformats.org/drawingml/2006/main" noChangeAspect="1"/>
+            </wp:cNvGraphicFramePr>
+            <a:graphic xmlns:a="http://schemas.openxmlformats.org/drawingml/2006/main">
+              <a:graphicData uri="http://schemas.openxmlformats.org/drawingml/2006/picture">
+                <pic:pic xmlns:pic="http://schemas.openxmlformats.org/drawingml/2006/picture">
+                  <pic:nvPicPr>
+                    <pic:cNvPr id="0" name=""/>
+                    <pic:cNvPicPr/>
+                  </pic:nvPicPr>
+                  <pic:blipFill>
+                    <a:blip r:embed="rId29"/>
+                    <a:stretch>
+                      <a:fillRect/>
+                    </a:stretch>
+                  </pic:blipFill>
+                  <pic:spPr>
+                    <a:xfrm>
+                      <a:off x="0" y="0"/>
+                      <a:ext cx="5943600" cy="2372995"/>
+                    </a:xfrm>
+                    <a:prstGeom prst="rect">
+                      <a:avLst/>
+                    </a:prstGeom>
+                  </pic:spPr>
+                </pic:pic>
+              </a:graphicData>
+            </a:graphic>
+          </wp:inline>
+        </w:drawing>
+      </w:r>
+    </w:p>
+    <w:p>
+      <w:pPr>
+        <w:pBdr>
+          <w:top w:val="single" w:sz="6" w:space="1" w:color="auto"/>
+          <w:bottom w:val="single" w:sz="6" w:space="1" w:color="auto"/>
+        </w:pBdr>
+        <w:rPr>
+          <w:b/>
+          <w:sz w:val="36"/>
+        </w:rPr>
+      </w:pPr>
+      <w:r>
+        <w:rPr>
+          <w:b/>
+          <w:sz w:val="36"/>
+        </w:rPr>
+        <w:drawing>
+          <wp:inline distT="0" distB="0" distL="0" distR="0" wp14:anchorId="50DEA3AB" wp14:editId="0839B503">
+            <wp:extent cx="5943600" cy="1958340"/>
+            <wp:effectExtent l="0" t="0" r="0" b="3810"/>
+            <wp:docPr id="28" name="Picture 28"/>
+            <wp:cNvGraphicFramePr>
+              <a:graphicFrameLocks xmlns:a="http://schemas.openxmlformats.org/drawingml/2006/main" noChangeAspect="1"/>
+            </wp:cNvGraphicFramePr>
+            <a:graphic xmlns:a="http://schemas.openxmlformats.org/drawingml/2006/main">
+              <a:graphicData uri="http://schemas.openxmlformats.org/drawingml/2006/picture">
+                <pic:pic xmlns:pic="http://schemas.openxmlformats.org/drawingml/2006/picture">
+                  <pic:nvPicPr>
+                    <pic:cNvPr id="0" name=""/>
+                    <pic:cNvPicPr/>
+                  </pic:nvPicPr>
+                  <pic:blipFill>
+                    <a:blip r:embed="rId30"/>
+                    <a:stretch>
+                      <a:fillRect/>
+                    </a:stretch>
+                  </pic:blipFill>
+                  <pic:spPr>
+                    <a:xfrm>
+                      <a:off x="0" y="0"/>
+                      <a:ext cx="5943600" cy="1958340"/>
+                    </a:xfrm>
+                    <a:prstGeom prst="rect">
+                      <a:avLst/>
+                    </a:prstGeom>
+                  </pic:spPr>
+                </pic:pic>
+              </a:graphicData>
+            </a:graphic>
+          </wp:inline>
+        </w:drawing>
+      </w:r>
+    </w:p>
+    <w:p>
+      <w:pPr>
+        <w:rPr>
+          <w:b/>
+          <w:sz w:val="36"/>
+        </w:rPr>
+      </w:pPr>
+    </w:p>
+    <w:p>
+      <w:pPr>
+        <w:rPr>
+          <w:b/>
+          <w:sz w:val="36"/>
+        </w:rPr>
+      </w:pPr>
+    </w:p>
+    <w:p>
+      <w:pPr>
+        <w:rPr>
+          <w:b/>
+          <w:sz w:val="36"/>
+        </w:rPr>
+      </w:pPr>
+    </w:p>
+    <w:p>
+      <w:pPr>
+        <w:rPr>
+          <w:b/>
+          <w:sz w:val="36"/>
+        </w:rPr>
+      </w:pPr>
+    </w:p>
+    <w:p>
+      <w:pPr>
+        <w:rPr>
+          <w:b/>
+          <w:sz w:val="36"/>
+        </w:rPr>
+      </w:pPr>
+    </w:p>
+    <w:p>
+      <w:pPr>
+        <w:rPr>
+          <w:b/>
+          <w:sz w:val="36"/>
+        </w:rPr>
+      </w:pPr>
+      <w:r>
+        <w:rPr>
+          <w:b/>
+          <w:sz w:val="36"/>
+        </w:rPr>
+        <w:t>DATA MANIPULATION OPE</w:t>
+      </w:r>
+      <w:r>
+        <w:rPr>
+          <w:b/>
+          <w:sz w:val="36"/>
+        </w:rPr>
+        <w:t>RATIONS (INSERT, UPDATE, DELETE</w:t>
+      </w:r>
+      <w:bookmarkStart w:id="0" w:name="_GoBack"/>
+      <w:bookmarkEnd w:id="0"/>
+      <w:r>
+        <w:rPr>
+          <w:b/>
+          <w:sz w:val="36"/>
+        </w:rPr>
+        <w:t>):</w:t>
+      </w:r>
+    </w:p>
+    <w:p>
+      <w:pPr>
+        <w:rPr>
+          <w:b/>
+          <w:sz w:val="36"/>
+        </w:rPr>
+      </w:pPr>
+      <w:r>
+        <w:rPr>
+          <w:b/>
+          <w:sz w:val="36"/>
+        </w:rPr>
+        <w:drawing>
+          <wp:inline distT="0" distB="0" distL="0" distR="0" wp14:anchorId="4802C6F5" wp14:editId="18CC49E3">
+            <wp:extent cx="5943600" cy="3444875"/>
+            <wp:effectExtent l="0" t="0" r="0" b="3175"/>
+            <wp:docPr id="29" name="Picture 29"/>
+            <wp:cNvGraphicFramePr>
+              <a:graphicFrameLocks xmlns:a="http://schemas.openxmlformats.org/drawingml/2006/main" noChangeAspect="1"/>
+            </wp:cNvGraphicFramePr>
+            <a:graphic xmlns:a="http://schemas.openxmlformats.org/drawingml/2006/main">
+              <a:graphicData uri="http://schemas.openxmlformats.org/drawingml/2006/picture">
+                <pic:pic xmlns:pic="http://schemas.openxmlformats.org/drawingml/2006/picture">
+                  <pic:nvPicPr>
+                    <pic:cNvPr id="0" name=""/>
+                    <pic:cNvPicPr/>
+                  </pic:nvPicPr>
+                  <pic:blipFill>
+                    <a:blip r:embed="rId31"/>
+                    <a:stretch>
+                      <a:fillRect/>
+                    </a:stretch>
+                  </pic:blipFill>
+                  <pic:spPr>
+                    <a:xfrm>
+                      <a:off x="0" y="0"/>
+                      <a:ext cx="5943600" cy="3444875"/>
+                    </a:xfrm>
+                    <a:prstGeom prst="rect">
+                      <a:avLst/>
+                    </a:prstGeom>
+                  </pic:spPr>
+                </pic:pic>
+              </a:graphicData>
+            </a:graphic>
+          </wp:inline>
+        </w:drawing>
+      </w:r>
+    </w:p>
+    <w:p>
+      <w:pPr>
+        <w:pBdr>
+          <w:top w:val="single" w:sz="6" w:space="1" w:color="auto"/>
+          <w:bottom w:val="single" w:sz="6" w:space="1" w:color="auto"/>
+        </w:pBdr>
+        <w:rPr>
+          <w:b/>
+          <w:sz w:val="36"/>
+        </w:rPr>
+      </w:pPr>
+    </w:p>
+    <w:p>
+      <w:pPr>
+        <w:pBdr>
+          <w:top w:val="single" w:sz="6" w:space="1" w:color="auto"/>
+          <w:bottom w:val="single" w:sz="6" w:space="1" w:color="auto"/>
+        </w:pBdr>
+        <w:rPr>
+          <w:b/>
+          <w:sz w:val="36"/>
+        </w:rPr>
+      </w:pPr>
+      <w:r>
+        <w:rPr>
+          <w:b/>
+          <w:sz w:val="36"/>
+        </w:rPr>
+        <w:drawing>
+          <wp:inline distT="0" distB="0" distL="0" distR="0" wp14:anchorId="6F59FA9F" wp14:editId="69F09208">
+            <wp:extent cx="5943600" cy="3550920"/>
+            <wp:effectExtent l="0" t="0" r="0" b="0"/>
+            <wp:docPr id="30" name="Picture 30"/>
+            <wp:cNvGraphicFramePr>
+              <a:graphicFrameLocks xmlns:a="http://schemas.openxmlformats.org/drawingml/2006/main" noChangeAspect="1"/>
+            </wp:cNvGraphicFramePr>
+            <a:graphic xmlns:a="http://schemas.openxmlformats.org/drawingml/2006/main">
+              <a:graphicData uri="http://schemas.openxmlformats.org/drawingml/2006/picture">
+                <pic:pic xmlns:pic="http://schemas.openxmlformats.org/drawingml/2006/picture">
+                  <pic:nvPicPr>
+                    <pic:cNvPr id="0" name=""/>
+                    <pic:cNvPicPr/>
+                  </pic:nvPicPr>
+                  <pic:blipFill>
+                    <a:blip r:embed="rId32"/>
+                    <a:stretch>
+                      <a:fillRect/>
+                    </a:stretch>
+                  </pic:blipFill>
+                  <pic:spPr>
+                    <a:xfrm>
+                      <a:off x="0" y="0"/>
+                      <a:ext cx="5943600" cy="3550920"/>
+                    </a:xfrm>
+                    <a:prstGeom prst="rect">
+                      <a:avLst/>
+                    </a:prstGeom>
+                  </pic:spPr>
+                </pic:pic>
+              </a:graphicData>
+            </a:graphic>
+          </wp:inline>
+        </w:drawing>
+      </w:r>
+    </w:p>
+    <w:p>
+      <w:pPr>
+        <w:rPr>
+          <w:b/>
+          <w:sz w:val="36"/>
+        </w:rPr>
+      </w:pPr>
+    </w:p>
+    <w:p>
+      <w:pPr>
+        <w:rPr>
+          <w:b/>
+          <w:sz w:val="36"/>
+        </w:rPr>
+      </w:pPr>
+      <w:r>
+        <w:rPr>
+          <w:b/>
+          <w:sz w:val="36"/>
+        </w:rPr>
+        <w:drawing>
+          <wp:inline distT="0" distB="0" distL="0" distR="0" wp14:anchorId="5532F639" wp14:editId="2C970F96">
+            <wp:extent cx="5943600" cy="3869690"/>
+            <wp:effectExtent l="0" t="0" r="0" b="0"/>
+            <wp:docPr id="31" name="Picture 31"/>
+            <wp:cNvGraphicFramePr>
+              <a:graphicFrameLocks xmlns:a="http://schemas.openxmlformats.org/drawingml/2006/main" noChangeAspect="1"/>
+            </wp:cNvGraphicFramePr>
+            <a:graphic xmlns:a="http://schemas.openxmlformats.org/drawingml/2006/main">
+              <a:graphicData uri="http://schemas.openxmlformats.org/drawingml/2006/picture">
+                <pic:pic xmlns:pic="http://schemas.openxmlformats.org/drawingml/2006/picture">
+                  <pic:nvPicPr>
+                    <pic:cNvPr id="0" name=""/>
+                    <pic:cNvPicPr/>
+                  </pic:nvPicPr>
+                  <pic:blipFill>
+                    <a:blip r:embed="rId33"/>
+                    <a:stretch>
+                      <a:fillRect/>
+                    </a:stretch>
+                  </pic:blipFill>
+                  <pic:spPr>
+                    <a:xfrm>
+                      <a:off x="0" y="0"/>
+                      <a:ext cx="5943600" cy="3869690"/>
                     </a:xfrm>
                     <a:prstGeom prst="rect">
                       <a:avLst/>

</xml_diff>

<commit_message>
Update docx at 10:30PM of 14th dec
</commit_message>
<xml_diff>
--- a/IMP_SS.docx
+++ b/IMP_SS.docx
@@ -1590,8 +1590,6 @@
         </w:rPr>
         <w:t>RATIONS (INSERT, UPDATE, DELETE</w:t>
       </w:r>
-      <w:bookmarkStart w:id="0" w:name="_GoBack"/>
-      <w:bookmarkEnd w:id="0"/>
       <w:r>
         <w:rPr>
           <w:b/>
@@ -1786,6 +1784,113 @@
           <w:sz w:val="36"/>
         </w:rPr>
       </w:pPr>
+      <w:r>
+        <w:rPr>
+          <w:b/>
+          <w:sz w:val="36"/>
+        </w:rPr>
+        <w:t>SEQUENCE:</w:t>
+      </w:r>
+      <w:bookmarkStart w:id="0" w:name="_GoBack"/>
+      <w:bookmarkEnd w:id="0"/>
+    </w:p>
+    <w:p>
+      <w:pPr>
+        <w:rPr>
+          <w:b/>
+          <w:sz w:val="36"/>
+        </w:rPr>
+      </w:pPr>
+      <w:r>
+        <w:rPr>
+          <w:b/>
+          <w:sz w:val="36"/>
+        </w:rPr>
+        <w:drawing>
+          <wp:inline distT="0" distB="0" distL="0" distR="0" wp14:anchorId="7B49C7C2" wp14:editId="51E387AB">
+            <wp:extent cx="5943600" cy="1363345"/>
+            <wp:effectExtent l="0" t="0" r="0" b="8255"/>
+            <wp:docPr id="32" name="Picture 32"/>
+            <wp:cNvGraphicFramePr>
+              <a:graphicFrameLocks xmlns:a="http://schemas.openxmlformats.org/drawingml/2006/main" noChangeAspect="1"/>
+            </wp:cNvGraphicFramePr>
+            <a:graphic xmlns:a="http://schemas.openxmlformats.org/drawingml/2006/main">
+              <a:graphicData uri="http://schemas.openxmlformats.org/drawingml/2006/picture">
+                <pic:pic xmlns:pic="http://schemas.openxmlformats.org/drawingml/2006/picture">
+                  <pic:nvPicPr>
+                    <pic:cNvPr id="0" name=""/>
+                    <pic:cNvPicPr/>
+                  </pic:nvPicPr>
+                  <pic:blipFill>
+                    <a:blip r:embed="rId34"/>
+                    <a:stretch>
+                      <a:fillRect/>
+                    </a:stretch>
+                  </pic:blipFill>
+                  <pic:spPr>
+                    <a:xfrm>
+                      <a:off x="0" y="0"/>
+                      <a:ext cx="5943600" cy="1363345"/>
+                    </a:xfrm>
+                    <a:prstGeom prst="rect">
+                      <a:avLst/>
+                    </a:prstGeom>
+                  </pic:spPr>
+                </pic:pic>
+              </a:graphicData>
+            </a:graphic>
+          </wp:inline>
+        </w:drawing>
+      </w:r>
+    </w:p>
+    <w:p>
+      <w:pPr>
+        <w:rPr>
+          <w:b/>
+          <w:sz w:val="36"/>
+        </w:rPr>
+      </w:pPr>
+      <w:r>
+        <w:rPr>
+          <w:b/>
+          <w:sz w:val="36"/>
+        </w:rPr>
+        <w:drawing>
+          <wp:inline distT="0" distB="0" distL="0" distR="0" wp14:anchorId="5401DBF6" wp14:editId="15D4180B">
+            <wp:extent cx="5943600" cy="1568450"/>
+            <wp:effectExtent l="0" t="0" r="0" b="0"/>
+            <wp:docPr id="33" name="Picture 33"/>
+            <wp:cNvGraphicFramePr>
+              <a:graphicFrameLocks xmlns:a="http://schemas.openxmlformats.org/drawingml/2006/main" noChangeAspect="1"/>
+            </wp:cNvGraphicFramePr>
+            <a:graphic xmlns:a="http://schemas.openxmlformats.org/drawingml/2006/main">
+              <a:graphicData uri="http://schemas.openxmlformats.org/drawingml/2006/picture">
+                <pic:pic xmlns:pic="http://schemas.openxmlformats.org/drawingml/2006/picture">
+                  <pic:nvPicPr>
+                    <pic:cNvPr id="0" name=""/>
+                    <pic:cNvPicPr/>
+                  </pic:nvPicPr>
+                  <pic:blipFill>
+                    <a:blip r:embed="rId35"/>
+                    <a:stretch>
+                      <a:fillRect/>
+                    </a:stretch>
+                  </pic:blipFill>
+                  <pic:spPr>
+                    <a:xfrm>
+                      <a:off x="0" y="0"/>
+                      <a:ext cx="5943600" cy="1568450"/>
+                    </a:xfrm>
+                    <a:prstGeom prst="rect">
+                      <a:avLst/>
+                    </a:prstGeom>
+                  </pic:spPr>
+                </pic:pic>
+              </a:graphicData>
+            </a:graphic>
+          </wp:inline>
+        </w:drawing>
+      </w:r>
     </w:p>
     <w:sectPr>
       <w:pgSz w:w="12240" w:h="15840"/>

</xml_diff>